<commit_message>
Update infrastructure and firewall rules
</commit_message>
<xml_diff>
--- a/Build Infrastructure.docx
+++ b/Build Infrastructure.docx
@@ -41,14 +41,12 @@
         <w:rPr>
           <w:sz w:val="28"/>
           <w:szCs w:val="28"/>
-          <w:lang w:val="en-US"/>
-        </w:rPr>
-      </w:pPr>
-      <w:r>
-        <w:rPr>
-          <w:sz w:val="28"/>
-          <w:szCs w:val="28"/>
-          <w:lang w:val="en-US"/>
+        </w:rPr>
+      </w:pPr>
+      <w:r>
+        <w:rPr>
+          <w:sz w:val="28"/>
+          <w:szCs w:val="28"/>
         </w:rPr>
         <w:t>Hugo Rita ist196870</w:t>
       </w:r>
@@ -58,34 +56,15 @@
         <w:rPr>
           <w:sz w:val="28"/>
           <w:szCs w:val="28"/>
-          <w:lang w:val="en-US"/>
-        </w:rPr>
-      </w:pPr>
-      <w:r>
-        <w:rPr>
-          <w:sz w:val="28"/>
-          <w:szCs w:val="28"/>
-          <w:lang w:val="en-US"/>
+        </w:rPr>
+      </w:pPr>
+      <w:r>
+        <w:rPr>
+          <w:sz w:val="28"/>
+          <w:szCs w:val="28"/>
         </w:rPr>
         <w:t>Pedro Pereira ist196905</w:t>
       </w:r>
-    </w:p>
-    <w:p>
-      <w:pPr>
-        <w:rPr>
-          <w:sz w:val="28"/>
-          <w:szCs w:val="28"/>
-          <w:lang w:val="en-US"/>
-        </w:rPr>
-      </w:pPr>
-    </w:p>
-    <w:p>
-      <w:pPr>
-        <w:jc w:val="center"/>
-        <w:rPr>
-          <w:lang w:val="en-US"/>
-        </w:rPr>
-      </w:pPr>
     </w:p>
     <w:p>
       <w:pPr>
@@ -95,7 +74,6 @@
           <w:bCs/>
           <w:sz w:val="40"/>
           <w:szCs w:val="40"/>
-          <w:lang w:val="en-US"/>
         </w:rPr>
       </w:pPr>
       <w:r>
@@ -104,22 +82,34 @@
           <w:bCs/>
           <w:sz w:val="40"/>
           <w:szCs w:val="40"/>
-          <w:lang w:val="en-US"/>
         </w:rPr>
         <w:t>Build Infrastructure</w:t>
       </w:r>
     </w:p>
     <w:p>
       <w:pPr>
-        <w:jc w:val="center"/>
+        <w:pStyle w:val="PargrafodaLista"/>
+        <w:numPr>
+          <w:ilvl w:val="0"/>
+          <w:numId w:val="1"/>
+        </w:numPr>
+        <w:jc w:val="both"/>
         <w:rPr>
           <w:b/>
           <w:bCs/>
-          <w:sz w:val="40"/>
-          <w:szCs w:val="40"/>
-          <w:lang w:val="en-US"/>
-        </w:rPr>
-      </w:pPr>
+          <w:sz w:val="28"/>
+          <w:szCs w:val="28"/>
+        </w:rPr>
+      </w:pPr>
+      <w:r>
+        <w:rPr>
+          <w:b/>
+          <w:bCs/>
+          <w:sz w:val="28"/>
+          <w:szCs w:val="28"/>
+        </w:rPr>
+        <w:t>Business context</w:t>
+      </w:r>
     </w:p>
     <w:p>
       <w:pPr>
@@ -134,28 +124,105 @@
           <w:sz w:val="28"/>
           <w:szCs w:val="28"/>
         </w:rPr>
-        <w:t xml:space="preserve">VM1 dos </w:t>
-      </w:r>
-      <w:r>
-        <w:rPr>
-          <w:sz w:val="28"/>
-          <w:szCs w:val="28"/>
-        </w:rPr>
-        <w:t>clientes</w:t>
-      </w:r>
-      <w:r>
-        <w:rPr>
-          <w:sz w:val="28"/>
-          <w:szCs w:val="28"/>
-        </w:rPr>
-        <w:t>: Client_T48</w:t>
-      </w:r>
-      <w:r>
-        <w:rPr>
-          <w:sz w:val="28"/>
-          <w:szCs w:val="28"/>
-        </w:rPr>
-        <w:t xml:space="preserve"> | IP: 192.168.0.100/24</w:t>
+        <w:t xml:space="preserve">O tema do projeto é construir um serviço seguro denominado TheCork que permita aos seus usuários reservarem mesas para refeições nos restaurantes que planeiem ir comer. </w:t>
+      </w:r>
+    </w:p>
+    <w:p>
+      <w:pPr>
+        <w:pStyle w:val="PargrafodaLista"/>
+        <w:numPr>
+          <w:ilvl w:val="0"/>
+          <w:numId w:val="1"/>
+        </w:numPr>
+        <w:jc w:val="both"/>
+        <w:rPr>
+          <w:b/>
+          <w:bCs/>
+          <w:sz w:val="28"/>
+          <w:szCs w:val="28"/>
+        </w:rPr>
+      </w:pPr>
+      <w:r>
+        <w:rPr>
+          <w:b/>
+          <w:bCs/>
+          <w:sz w:val="28"/>
+          <w:szCs w:val="28"/>
+        </w:rPr>
+        <w:t xml:space="preserve">Infrastructure overview </w:t>
+      </w:r>
+    </w:p>
+    <w:p>
+      <w:pPr>
+        <w:jc w:val="both"/>
+        <w:rPr>
+          <w:sz w:val="28"/>
+          <w:szCs w:val="28"/>
+        </w:rPr>
+      </w:pPr>
+      <w:r>
+        <w:rPr>
+          <w:sz w:val="28"/>
+          <w:szCs w:val="28"/>
+        </w:rPr>
+        <w:t>VM1 dos clientes: Client_T48 | IP: 192.168.0.100/24</w:t>
+      </w:r>
+      <w:r>
+        <w:rPr>
+          <w:sz w:val="28"/>
+          <w:szCs w:val="28"/>
+        </w:rPr>
+        <w:t xml:space="preserve"> que liga à Firewall_T48.</w:t>
+      </w:r>
+    </w:p>
+    <w:p>
+      <w:pPr>
+        <w:rPr>
+          <w:sz w:val="28"/>
+          <w:szCs w:val="28"/>
+        </w:rPr>
+      </w:pPr>
+      <w:r>
+        <w:rPr>
+          <w:sz w:val="28"/>
+          <w:szCs w:val="28"/>
+        </w:rPr>
+        <w:t>VM2 que funciona como Firewall: Firewall_T48 |</w:t>
+      </w:r>
+      <w:r>
+        <w:rPr>
+          <w:sz w:val="28"/>
+          <w:szCs w:val="28"/>
+        </w:rPr>
+        <w:t xml:space="preserve"> </w:t>
+      </w:r>
+      <w:r>
+        <w:rPr>
+          <w:sz w:val="28"/>
+          <w:szCs w:val="28"/>
+        </w:rPr>
+        <w:t xml:space="preserve">IP: 192.168.0.10/24 para ligar à VM1 Client_T48 &amp; IP: 192.168.1.254/24 para ligar à VM3 </w:t>
+      </w:r>
+      <w:r>
+        <w:rPr>
+          <w:sz w:val="28"/>
+          <w:szCs w:val="28"/>
+        </w:rPr>
+        <w:t>WebServerCork</w:t>
+      </w:r>
+      <w:r>
+        <w:rPr>
+          <w:sz w:val="28"/>
+          <w:szCs w:val="28"/>
+        </w:rPr>
+        <w:t>_T48</w:t>
+      </w:r>
+      <w:r>
+        <w:rPr>
+          <w:sz w:val="28"/>
+          <w:szCs w:val="28"/>
+        </w:rPr>
+        <w:t xml:space="preserve"> &amp; IP: 192.168.2.254 para ligar à Database_T48.</w:t>
       </w:r>
     </w:p>
     <w:p>
@@ -177,6 +244,85 @@
           <w:sz w:val="28"/>
           <w:szCs w:val="28"/>
         </w:rPr>
+        <w:t>3</w:t>
+      </w:r>
+      <w:r>
+        <w:rPr>
+          <w:sz w:val="28"/>
+          <w:szCs w:val="28"/>
+        </w:rPr>
+        <w:t xml:space="preserve"> que corre a aplicação: </w:t>
+      </w:r>
+      <w:r>
+        <w:rPr>
+          <w:sz w:val="28"/>
+          <w:szCs w:val="28"/>
+        </w:rPr>
+        <w:t>WebServerCork</w:t>
+      </w:r>
+      <w:r>
+        <w:rPr>
+          <w:sz w:val="28"/>
+          <w:szCs w:val="28"/>
+        </w:rPr>
+        <w:t>_T48</w:t>
+      </w:r>
+      <w:r>
+        <w:rPr>
+          <w:sz w:val="28"/>
+          <w:szCs w:val="28"/>
+        </w:rPr>
+        <w:t xml:space="preserve"> | IP: </w:t>
+      </w:r>
+      <w:r>
+        <w:rPr>
+          <w:sz w:val="28"/>
+          <w:szCs w:val="28"/>
+        </w:rPr>
+        <w:t>192.168.1.1/24 que liga à Firewall_T48.</w:t>
+      </w:r>
+    </w:p>
+    <w:p>
+      <w:pPr>
+        <w:jc w:val="both"/>
+        <w:rPr>
+          <w:sz w:val="28"/>
+          <w:szCs w:val="28"/>
+        </w:rPr>
+      </w:pPr>
+      <w:r>
+        <w:rPr>
+          <w:sz w:val="28"/>
+          <w:szCs w:val="28"/>
+        </w:rPr>
+        <w:t>VM</w:t>
+      </w:r>
+      <w:r>
+        <w:rPr>
+          <w:sz w:val="28"/>
+          <w:szCs w:val="28"/>
+        </w:rPr>
+        <w:t>4</w:t>
+      </w:r>
+      <w:r>
+        <w:rPr>
+          <w:sz w:val="28"/>
+          <w:szCs w:val="28"/>
+        </w:rPr>
+        <w:t xml:space="preserve"> da base de dados: Database_T48</w:t>
+      </w:r>
+      <w:r>
+        <w:rPr>
+          <w:sz w:val="28"/>
+          <w:szCs w:val="28"/>
+        </w:rPr>
+        <w:t xml:space="preserve"> | IP: 192.168.</w:t>
+      </w:r>
+      <w:r>
+        <w:rPr>
+          <w:sz w:val="28"/>
+          <w:szCs w:val="28"/>
+        </w:rPr>
         <w:t>2</w:t>
       </w:r>
       <w:r>
@@ -184,14 +330,28 @@
           <w:sz w:val="28"/>
           <w:szCs w:val="28"/>
         </w:rPr>
-        <w:t xml:space="preserve"> que corre a aplicação: TheCork_T48</w:t>
-      </w:r>
-      <w:r>
-        <w:rPr>
-          <w:sz w:val="28"/>
-          <w:szCs w:val="28"/>
-        </w:rPr>
-        <w:t xml:space="preserve"> | IP: 192.168.0.10/24 para ligar à VM1 Client_T48 &amp; IP: 192.168.1.254/24 para ligar à VM3 Database_T48</w:t>
+        <w:t>.</w:t>
+      </w:r>
+      <w:r>
+        <w:rPr>
+          <w:sz w:val="28"/>
+          <w:szCs w:val="28"/>
+        </w:rPr>
+        <w:t>4</w:t>
+      </w:r>
+      <w:r>
+        <w:rPr>
+          <w:sz w:val="28"/>
+          <w:szCs w:val="28"/>
+        </w:rPr>
+        <w:t>/24</w:t>
+      </w:r>
+      <w:r>
+        <w:rPr>
+          <w:sz w:val="28"/>
+          <w:szCs w:val="28"/>
+        </w:rPr>
+        <w:t xml:space="preserve"> que liga à Firewall_T48.</w:t>
       </w:r>
     </w:p>
     <w:p>
@@ -202,12 +362,167 @@
           <w:szCs w:val="28"/>
         </w:rPr>
       </w:pPr>
-      <w:r>
-        <w:rPr>
-          <w:sz w:val="28"/>
-          <w:szCs w:val="28"/>
-        </w:rPr>
-        <w:t>VM</w:t>
+    </w:p>
+    <w:p>
+      <w:pPr>
+        <w:jc w:val="both"/>
+        <w:rPr>
+          <w:sz w:val="28"/>
+          <w:szCs w:val="28"/>
+        </w:rPr>
+      </w:pPr>
+      <w:r>
+        <w:rPr>
+          <w:sz w:val="28"/>
+          <w:szCs w:val="28"/>
+        </w:rPr>
+        <w:t>Na página em baixo temos uma imagem que mostra a nossa infraestrutura visualmente, no entanto, vamos também explicá-la agora por palavras.</w:t>
+      </w:r>
+    </w:p>
+    <w:p>
+      <w:pPr>
+        <w:jc w:val="both"/>
+        <w:rPr>
+          <w:sz w:val="28"/>
+          <w:szCs w:val="28"/>
+        </w:rPr>
+      </w:pPr>
+      <w:r>
+        <w:rPr>
+          <w:sz w:val="28"/>
+          <w:szCs w:val="28"/>
+        </w:rPr>
+        <w:t xml:space="preserve">A virtual machine responsável pelos pedidos dos clientes tem o nome de Client_T48 e a virtual machine da </w:t>
+      </w:r>
+      <w:r>
+        <w:rPr>
+          <w:sz w:val="28"/>
+          <w:szCs w:val="28"/>
+        </w:rPr>
+        <w:t>Firewall</w:t>
+      </w:r>
+      <w:r>
+        <w:rPr>
+          <w:sz w:val="28"/>
+          <w:szCs w:val="28"/>
+        </w:rPr>
+        <w:t xml:space="preserve"> que se chama </w:t>
+      </w:r>
+      <w:r>
+        <w:rPr>
+          <w:sz w:val="28"/>
+          <w:szCs w:val="28"/>
+        </w:rPr>
+        <w:t>Firewall</w:t>
+      </w:r>
+      <w:r>
+        <w:rPr>
+          <w:sz w:val="28"/>
+          <w:szCs w:val="28"/>
+        </w:rPr>
+        <w:t>_T48 estão ligadas na mesma network através do sw-1.</w:t>
+      </w:r>
+    </w:p>
+    <w:p>
+      <w:pPr>
+        <w:jc w:val="both"/>
+        <w:rPr>
+          <w:sz w:val="28"/>
+          <w:szCs w:val="28"/>
+        </w:rPr>
+      </w:pPr>
+      <w:r>
+        <w:rPr>
+          <w:sz w:val="28"/>
+          <w:szCs w:val="28"/>
+        </w:rPr>
+        <w:t xml:space="preserve">Por sua vez, a virtual machine </w:t>
+      </w:r>
+      <w:r>
+        <w:rPr>
+          <w:sz w:val="28"/>
+          <w:szCs w:val="28"/>
+        </w:rPr>
+        <w:t>WebServerCork</w:t>
+      </w:r>
+      <w:r>
+        <w:rPr>
+          <w:sz w:val="28"/>
+          <w:szCs w:val="28"/>
+        </w:rPr>
+        <w:t xml:space="preserve">_T48 e a virtual machine </w:t>
+      </w:r>
+      <w:r>
+        <w:rPr>
+          <w:sz w:val="28"/>
+          <w:szCs w:val="28"/>
+        </w:rPr>
+        <w:t>Firewall</w:t>
+      </w:r>
+      <w:r>
+        <w:rPr>
+          <w:sz w:val="28"/>
+          <w:szCs w:val="28"/>
+        </w:rPr>
+        <w:t>_T48 também estão ligadas na mesma network, mas desta vez através do sw-2.</w:t>
+      </w:r>
+    </w:p>
+    <w:p>
+      <w:pPr>
+        <w:jc w:val="both"/>
+        <w:rPr>
+          <w:sz w:val="28"/>
+          <w:szCs w:val="28"/>
+        </w:rPr>
+      </w:pPr>
+      <w:r>
+        <w:rPr>
+          <w:sz w:val="28"/>
+          <w:szCs w:val="28"/>
+        </w:rPr>
+        <w:t xml:space="preserve">Por </w:t>
+      </w:r>
+      <w:r>
+        <w:rPr>
+          <w:sz w:val="28"/>
+          <w:szCs w:val="28"/>
+        </w:rPr>
+        <w:t>fim</w:t>
+      </w:r>
+      <w:r>
+        <w:rPr>
+          <w:sz w:val="28"/>
+          <w:szCs w:val="28"/>
+        </w:rPr>
+        <w:t xml:space="preserve">, a virtual machine </w:t>
+      </w:r>
+      <w:r>
+        <w:rPr>
+          <w:sz w:val="28"/>
+          <w:szCs w:val="28"/>
+        </w:rPr>
+        <w:t>Database</w:t>
+      </w:r>
+      <w:r>
+        <w:rPr>
+          <w:sz w:val="28"/>
+          <w:szCs w:val="28"/>
+        </w:rPr>
+        <w:t xml:space="preserve">_T48 e a virtual machine </w:t>
+      </w:r>
+      <w:r>
+        <w:rPr>
+          <w:sz w:val="28"/>
+          <w:szCs w:val="28"/>
+        </w:rPr>
+        <w:t>Firewall</w:t>
+      </w:r>
+      <w:r>
+        <w:rPr>
+          <w:sz w:val="28"/>
+          <w:szCs w:val="28"/>
+        </w:rPr>
+        <w:t>_T48 também estão ligadas na mesma network, mas desta vez através do sw-</w:t>
       </w:r>
       <w:r>
         <w:rPr>
@@ -221,14 +536,7 @@
           <w:sz w:val="28"/>
           <w:szCs w:val="28"/>
         </w:rPr>
-        <w:t xml:space="preserve"> da base de dados: Database_T48</w:t>
-      </w:r>
-      <w:r>
-        <w:rPr>
-          <w:sz w:val="28"/>
-          <w:szCs w:val="28"/>
-        </w:rPr>
-        <w:t xml:space="preserve"> | IP: 192.168.1.1/24</w:t>
+        <w:t>.</w:t>
       </w:r>
     </w:p>
     <w:p>
@@ -239,174 +547,39 @@
           <w:szCs w:val="28"/>
         </w:rPr>
       </w:pPr>
+      <w:r>
+        <w:rPr>
+          <w:sz w:val="28"/>
+          <w:szCs w:val="28"/>
+        </w:rPr>
+        <w:lastRenderedPageBreak/>
+        <w:t>A aplicação permite ao utilizador usufruir das seguintes 4 operações sobre as suas reservas: Create, Read, Update e Delete.</w:t>
+      </w:r>
     </w:p>
     <w:p>
       <w:pPr>
         <w:jc w:val="both"/>
         <w:rPr>
-          <w:sz w:val="28"/>
-          <w:szCs w:val="28"/>
-        </w:rPr>
-      </w:pPr>
-      <w:r>
-        <w:rPr>
-          <w:sz w:val="28"/>
-          <w:szCs w:val="28"/>
-        </w:rPr>
-        <w:t>Na página em baixo temos uma imagem que mostra a nossa infraestrutura visualmente, no entanto, vamos também explicá-la agora por palavras.</w:t>
-      </w:r>
-    </w:p>
-    <w:p>
-      <w:pPr>
-        <w:jc w:val="both"/>
-        <w:rPr>
-          <w:sz w:val="28"/>
-          <w:szCs w:val="28"/>
-        </w:rPr>
-      </w:pPr>
-    </w:p>
-    <w:p>
-      <w:pPr>
-        <w:jc w:val="both"/>
-        <w:rPr>
-          <w:sz w:val="28"/>
-          <w:szCs w:val="28"/>
-        </w:rPr>
-      </w:pPr>
-      <w:r>
-        <w:rPr>
-          <w:sz w:val="28"/>
-          <w:szCs w:val="28"/>
-        </w:rPr>
-        <w:t xml:space="preserve">A virtual machine responsável pelos pedidos dos clientes tem o nome de Client_T48 e a </w:t>
-      </w:r>
-      <w:r>
-        <w:rPr>
-          <w:sz w:val="28"/>
-          <w:szCs w:val="28"/>
-        </w:rPr>
-        <w:t>virtual machine da aplicação que se chama TheCork_T48</w:t>
-      </w:r>
-      <w:r>
-        <w:rPr>
-          <w:sz w:val="28"/>
-          <w:szCs w:val="28"/>
-        </w:rPr>
-        <w:t xml:space="preserve"> estão ligadas na mesma network através do sw-1.</w:t>
-      </w:r>
-    </w:p>
-    <w:p>
-      <w:pPr>
-        <w:jc w:val="both"/>
-        <w:rPr>
-          <w:sz w:val="28"/>
-          <w:szCs w:val="28"/>
-        </w:rPr>
-      </w:pPr>
-    </w:p>
-    <w:p>
-      <w:pPr>
-        <w:jc w:val="both"/>
-        <w:rPr>
-          <w:sz w:val="28"/>
-          <w:szCs w:val="28"/>
-        </w:rPr>
-      </w:pPr>
-      <w:r>
-        <w:rPr>
-          <w:sz w:val="28"/>
-          <w:szCs w:val="28"/>
-        </w:rPr>
-        <w:t>Por sua vez, a virtual machine TheCork_T48 e a virtual machine Database_T48 também estão ligadas na mesma network, mas desta vez através do sw-2.</w:t>
-      </w:r>
-    </w:p>
-    <w:p>
-      <w:pPr>
-        <w:jc w:val="both"/>
-        <w:rPr>
-          <w:sz w:val="28"/>
-          <w:szCs w:val="28"/>
-        </w:rPr>
-      </w:pPr>
-    </w:p>
-    <w:p>
-      <w:pPr>
-        <w:jc w:val="both"/>
-        <w:rPr>
-          <w:sz w:val="28"/>
-          <w:szCs w:val="28"/>
-        </w:rPr>
-      </w:pPr>
-      <w:r>
-        <w:rPr>
-          <w:sz w:val="28"/>
-          <w:szCs w:val="28"/>
-        </w:rPr>
-        <w:t xml:space="preserve">A aplicação permite ao utilizador usufruir das seguintes 4 operações sobre as suas reservas: </w:t>
-      </w:r>
-      <w:proofErr w:type="spellStart"/>
-      <w:r>
-        <w:rPr>
-          <w:sz w:val="28"/>
-          <w:szCs w:val="28"/>
-        </w:rPr>
-        <w:t>Create</w:t>
-      </w:r>
-      <w:proofErr w:type="spellEnd"/>
-      <w:r>
-        <w:rPr>
-          <w:sz w:val="28"/>
-          <w:szCs w:val="28"/>
-        </w:rPr>
-        <w:t xml:space="preserve">, </w:t>
-      </w:r>
-      <w:proofErr w:type="spellStart"/>
-      <w:r>
-        <w:rPr>
-          <w:sz w:val="28"/>
-          <w:szCs w:val="28"/>
-        </w:rPr>
-        <w:t>Read</w:t>
-      </w:r>
-      <w:proofErr w:type="spellEnd"/>
-      <w:r>
-        <w:rPr>
-          <w:sz w:val="28"/>
-          <w:szCs w:val="28"/>
-        </w:rPr>
-        <w:t xml:space="preserve">, </w:t>
-      </w:r>
-      <w:proofErr w:type="spellStart"/>
-      <w:r>
-        <w:rPr>
-          <w:sz w:val="28"/>
-          <w:szCs w:val="28"/>
-        </w:rPr>
-        <w:t>Update</w:t>
-      </w:r>
-      <w:proofErr w:type="spellEnd"/>
-      <w:r>
-        <w:rPr>
-          <w:sz w:val="28"/>
-          <w:szCs w:val="28"/>
-        </w:rPr>
-        <w:t xml:space="preserve"> e Delete.</w:t>
-      </w:r>
-    </w:p>
-    <w:p>
-      <w:pPr>
-        <w:jc w:val="both"/>
-      </w:pPr>
-      <w:r>
-        <w:rPr>
-          <w:noProof/>
-        </w:rPr>
-        <w:lastRenderedPageBreak/>
+          <w:noProof/>
+        </w:rPr>
+      </w:pPr>
+      <w:r>
+        <w:rPr>
+          <w:noProof/>
+        </w:rPr>
         <w:drawing>
-          <wp:inline distT="0" distB="0" distL="0" distR="0" wp14:anchorId="2484CE38" wp14:editId="194EE0F6">
-            <wp:extent cx="5400040" cy="8886190"/>
-            <wp:effectExtent l="0" t="0" r="0" b="0"/>
-            <wp:docPr id="1" name="Imagem 1"/>
+          <wp:anchor distT="0" distB="0" distL="114300" distR="114300" simplePos="0" relativeHeight="251659264" behindDoc="0" locked="0" layoutInCell="1" allowOverlap="1" wp14:anchorId="2BB22320" wp14:editId="591B92C3">
+            <wp:simplePos x="0" y="0"/>
+            <wp:positionH relativeFrom="margin">
+              <wp:posOffset>380365</wp:posOffset>
+            </wp:positionH>
+            <wp:positionV relativeFrom="paragraph">
+              <wp:posOffset>287020</wp:posOffset>
+            </wp:positionV>
+            <wp:extent cx="4620260" cy="5118100"/>
+            <wp:effectExtent l="0" t="0" r="8890" b="6350"/>
+            <wp:wrapSquare wrapText="bothSides"/>
+            <wp:docPr id="4" name="Imagem 4"/>
             <wp:cNvGraphicFramePr>
               <a:graphicFrameLocks xmlns:a="http://schemas.openxmlformats.org/drawingml/2006/main" noChangeAspect="1"/>
             </wp:cNvGraphicFramePr>
@@ -414,11 +587,11 @@
               <a:graphicData uri="http://schemas.openxmlformats.org/drawingml/2006/picture">
                 <pic:pic xmlns:pic="http://schemas.openxmlformats.org/drawingml/2006/picture">
                   <pic:nvPicPr>
-                    <pic:cNvPr id="1" name="Imagem 1"/>
+                    <pic:cNvPr id="4" name="Imagem 4"/>
                     <pic:cNvPicPr/>
                   </pic:nvPicPr>
                   <pic:blipFill>
-                    <a:blip r:embed="rId4" cstate="print">
+                    <a:blip r:embed="rId5">
                       <a:extLst>
                         <a:ext uri="{28A0092B-C50C-407E-A947-70E740481C1C}">
                           <a14:useLocalDpi xmlns:a14="http://schemas.microsoft.com/office/drawing/2010/main" val="0"/>
@@ -432,7 +605,7 @@
                   <pic:spPr>
                     <a:xfrm>
                       <a:off x="0" y="0"/>
-                      <a:ext cx="5400040" cy="8886190"/>
+                      <a:ext cx="4620260" cy="5118100"/>
                     </a:xfrm>
                     <a:prstGeom prst="rect">
                       <a:avLst/>
@@ -441,9 +614,278 @@
                 </pic:pic>
               </a:graphicData>
             </a:graphic>
-          </wp:inline>
+            <wp14:sizeRelH relativeFrom="margin">
+              <wp14:pctWidth>0</wp14:pctWidth>
+            </wp14:sizeRelH>
+            <wp14:sizeRelV relativeFrom="margin">
+              <wp14:pctHeight>0</wp14:pctHeight>
+            </wp14:sizeRelV>
+          </wp:anchor>
         </w:drawing>
       </w:r>
+    </w:p>
+    <w:p>
+      <w:pPr>
+        <w:jc w:val="both"/>
+        <w:rPr>
+          <w:noProof/>
+        </w:rPr>
+      </w:pPr>
+    </w:p>
+    <w:p>
+      <w:pPr>
+        <w:rPr>
+          <w:noProof/>
+          <w:sz w:val="32"/>
+          <w:szCs w:val="32"/>
+          <w:u w:val="single"/>
+        </w:rPr>
+      </w:pPr>
+      <w:r>
+        <w:rPr>
+          <w:noProof/>
+          <w:sz w:val="32"/>
+          <w:szCs w:val="32"/>
+          <w:u w:val="single"/>
+        </w:rPr>
+        <w:t>Firewall rules:</w:t>
+      </w:r>
+    </w:p>
+    <w:p>
+      <w:pPr>
+        <w:jc w:val="both"/>
+        <w:rPr>
+          <w:noProof/>
+          <w:sz w:val="28"/>
+          <w:szCs w:val="28"/>
+        </w:rPr>
+      </w:pPr>
+      <w:r>
+        <w:rPr>
+          <w:noProof/>
+          <w:sz w:val="28"/>
+          <w:szCs w:val="28"/>
+        </w:rPr>
+        <w:br/>
+      </w:r>
+      <w:r>
+        <w:rPr>
+          <w:noProof/>
+          <w:sz w:val="28"/>
+          <w:szCs w:val="28"/>
+        </w:rPr>
+        <w:tab/>
+      </w:r>
+      <w:r>
+        <w:rPr>
+          <w:noProof/>
+          <w:sz w:val="28"/>
+          <w:szCs w:val="28"/>
+        </w:rPr>
+        <w:t>- A firewall apenas aceita pedido</w:t>
+      </w:r>
+      <w:r>
+        <w:rPr>
+          <w:noProof/>
+          <w:sz w:val="28"/>
+          <w:szCs w:val="28"/>
+        </w:rPr>
+        <w:t xml:space="preserve">s ssh (port22) e http (port80) </w:t>
+      </w:r>
+      <w:r>
+        <w:rPr>
+          <w:noProof/>
+          <w:sz w:val="28"/>
+          <w:szCs w:val="28"/>
+        </w:rPr>
+        <w:t xml:space="preserve">   vindos da </w:t>
+      </w:r>
+      <w:r>
+        <w:rPr>
+          <w:noProof/>
+          <w:sz w:val="28"/>
+          <w:szCs w:val="28"/>
+        </w:rPr>
+        <w:t>VM Client_T48.</w:t>
+      </w:r>
+    </w:p>
+    <w:p>
+      <w:pPr>
+        <w:jc w:val="both"/>
+        <w:rPr>
+          <w:noProof/>
+          <w:sz w:val="28"/>
+          <w:szCs w:val="28"/>
+        </w:rPr>
+      </w:pPr>
+      <w:r>
+        <w:rPr>
+          <w:noProof/>
+          <w:sz w:val="28"/>
+          <w:szCs w:val="28"/>
+        </w:rPr>
+        <w:tab/>
+        <w:t>- Todas as conexões http</w:t>
+      </w:r>
+      <w:r>
+        <w:rPr>
+          <w:noProof/>
+          <w:sz w:val="28"/>
+          <w:szCs w:val="28"/>
+        </w:rPr>
+        <w:t xml:space="preserve"> (port80) da VM Client_T48 são redirecionadas para a VM WebServerCork_T48.</w:t>
+      </w:r>
+      <w:r>
+        <w:rPr>
+          <w:noProof/>
+          <w:sz w:val="28"/>
+          <w:szCs w:val="28"/>
+        </w:rPr>
+        <w:t xml:space="preserve"> </w:t>
+      </w:r>
+    </w:p>
+    <w:p>
+      <w:pPr>
+        <w:jc w:val="both"/>
+        <w:rPr>
+          <w:noProof/>
+          <w:sz w:val="28"/>
+          <w:szCs w:val="28"/>
+        </w:rPr>
+      </w:pPr>
+      <w:r>
+        <w:rPr>
+          <w:noProof/>
+          <w:sz w:val="28"/>
+          <w:szCs w:val="28"/>
+        </w:rPr>
+        <w:tab/>
+        <w:t>- Todas as conexões ssh (port22) da VM Client_T48 são redirecionadas para a VM Database_T48.</w:t>
+      </w:r>
+    </w:p>
+    <w:p>
+      <w:pPr>
+        <w:jc w:val="both"/>
+        <w:rPr>
+          <w:noProof/>
+          <w:sz w:val="28"/>
+          <w:szCs w:val="28"/>
+        </w:rPr>
+      </w:pPr>
+      <w:r>
+        <w:rPr>
+          <w:noProof/>
+          <w:sz w:val="28"/>
+          <w:szCs w:val="28"/>
+        </w:rPr>
+        <w:tab/>
+        <w:t>- Pedidos da VM Database_T48 só são aceites se forem ssh (port22).</w:t>
+      </w:r>
+    </w:p>
+    <w:p>
+      <w:pPr>
+        <w:rPr>
+          <w:noProof/>
+          <w:sz w:val="28"/>
+          <w:szCs w:val="28"/>
+        </w:rPr>
+      </w:pPr>
+      <w:r>
+        <w:rPr>
+          <w:noProof/>
+          <w:sz w:val="28"/>
+          <w:szCs w:val="28"/>
+        </w:rPr>
+        <w:tab/>
+        <w:t>- A VM WebServerCork_T48 não pode começar conexões.</w:t>
+      </w:r>
+    </w:p>
+    <w:p>
+      <w:pPr>
+        <w:rPr>
+          <w:noProof/>
+          <w:sz w:val="28"/>
+          <w:szCs w:val="28"/>
+        </w:rPr>
+      </w:pPr>
+      <w:r>
+        <w:rPr>
+          <w:noProof/>
+          <w:sz w:val="28"/>
+          <w:szCs w:val="28"/>
+        </w:rPr>
+        <w:lastRenderedPageBreak/>
+        <w:t>- A VM Database_T48 pode começar conexões para a WebServerCork_T48 e para Client_T48.</w:t>
+      </w:r>
+    </w:p>
+    <w:p>
+      <w:pPr>
+        <w:ind w:left="705"/>
+        <w:rPr>
+          <w:noProof/>
+          <w:sz w:val="24"/>
+          <w:szCs w:val="24"/>
+        </w:rPr>
+      </w:pPr>
+    </w:p>
+    <w:p>
+      <w:pPr>
+        <w:pStyle w:val="PargrafodaLista"/>
+        <w:numPr>
+          <w:ilvl w:val="0"/>
+          <w:numId w:val="1"/>
+        </w:numPr>
+        <w:rPr>
+          <w:b/>
+          <w:bCs/>
+          <w:sz w:val="28"/>
+          <w:szCs w:val="28"/>
+        </w:rPr>
+      </w:pPr>
+      <w:r>
+        <w:rPr>
+          <w:b/>
+          <w:bCs/>
+          <w:sz w:val="28"/>
+          <w:szCs w:val="28"/>
+        </w:rPr>
+        <w:t>Secure Communications</w:t>
+      </w:r>
+    </w:p>
+    <w:p>
+      <w:pPr>
+        <w:pStyle w:val="PargrafodaLista"/>
+        <w:numPr>
+          <w:ilvl w:val="0"/>
+          <w:numId w:val="1"/>
+        </w:numPr>
+        <w:rPr>
+          <w:b/>
+          <w:bCs/>
+          <w:sz w:val="28"/>
+          <w:szCs w:val="28"/>
+        </w:rPr>
+      </w:pPr>
+      <w:r>
+        <w:rPr>
+          <w:b/>
+          <w:bCs/>
+          <w:sz w:val="28"/>
+          <w:szCs w:val="28"/>
+        </w:rPr>
+        <w:t>Security Challenge</w:t>
+      </w:r>
+    </w:p>
+    <w:p>
+      <w:pPr>
+        <w:ind w:left="360"/>
+        <w:rPr>
+          <w:b/>
+          <w:bCs/>
+          <w:sz w:val="28"/>
+          <w:szCs w:val="28"/>
+        </w:rPr>
+      </w:pPr>
     </w:p>
     <w:sectPr>
       <w:pgSz w:w="11906" w:h="16838"/>
@@ -453,6 +895,103 @@
     </w:sectPr>
   </w:body>
 </w:document>
+</file>
+
+<file path=word/numbering.xml><?xml version="1.0" encoding="utf-8"?>
+<w:numbering xmlns:wpc="http://schemas.microsoft.com/office/word/2010/wordprocessingCanvas" xmlns:cx="http://schemas.microsoft.com/office/drawing/2014/chartex" xmlns:cx1="http://schemas.microsoft.com/office/drawing/2015/9/8/chartex" xmlns:cx2="http://schemas.microsoft.com/office/drawing/2015/10/21/chartex" xmlns:cx3="http://schemas.microsoft.com/office/drawing/2016/5/9/chartex" xmlns:cx4="http://schemas.microsoft.com/office/drawing/2016/5/10/chartex" xmlns:cx5="http://schemas.microsoft.com/office/drawing/2016/5/11/chartex" xmlns:cx6="http://schemas.microsoft.com/office/drawing/2016/5/12/chartex" xmlns:cx7="http://schemas.microsoft.com/office/drawing/2016/5/13/chartex" xmlns:cx8="http://schemas.microsoft.com/office/drawing/2016/5/14/chartex" xmlns:mc="http://schemas.openxmlformats.org/markup-compatibility/2006" xmlns:aink="http://schemas.microsoft.com/office/drawing/2016/ink" xmlns:am3d="http://schemas.microsoft.com/office/drawing/2017/model3d" xmlns:o="urn:schemas-microsoft-com:office:office" xmlns:oel="http://schemas.microsoft.com/office/2019/extlst" xmlns:r="http://schemas.openxmlformats.org/officeDocument/2006/relationships" xmlns:m="http://schemas.openxmlformats.org/officeDocument/2006/math" xmlns:v="urn:schemas-microsoft-com:vml" xmlns:wp14="http://schemas.microsoft.com/office/word/2010/wordprocessingDrawing" xmlns:wp="http://schemas.openxmlformats.org/drawingml/2006/wordprocessingDrawing" xmlns:w10="urn:schemas-microsoft-com:office:word" xmlns:w="http://schemas.openxmlformats.org/wordprocessingml/2006/main" xmlns:w14="http://schemas.microsoft.com/office/word/2010/wordml" xmlns:w15="http://schemas.microsoft.com/office/word/2012/wordml" xmlns:w16cex="http://schemas.microsoft.com/office/word/2018/wordml/cex" xmlns:w16cid="http://schemas.microsoft.com/office/word/2016/wordml/cid" xmlns:w16="http://schemas.microsoft.com/office/word/2018/wordml" xmlns:w16sdtdh="http://schemas.microsoft.com/office/word/2020/wordml/sdtdatahash" xmlns:w16se="http://schemas.microsoft.com/office/word/2015/wordml/symex" xmlns:wpg="http://schemas.microsoft.com/office/word/2010/wordprocessingGroup" xmlns:wpi="http://schemas.microsoft.com/office/word/2010/wordprocessingInk" xmlns:wne="http://schemas.microsoft.com/office/word/2006/wordml" xmlns:wps="http://schemas.microsoft.com/office/word/2010/wordprocessingShape" mc:Ignorable="w14 w15 w16se w16cid w16 w16cex w16sdtdh wp14">
+  <w:abstractNum w:abstractNumId="0" w15:restartNumberingAfterBreak="0">
+    <w:nsid w:val="0E5E688E"/>
+    <w:multiLevelType w:val="hybridMultilevel"/>
+    <w:tmpl w:val="A52AE932"/>
+    <w:lvl w:ilvl="0" w:tplc="2160B5A8">
+      <w:start w:val="1"/>
+      <w:numFmt w:val="upperRoman"/>
+      <w:lvlText w:val="%1."/>
+      <w:lvlJc w:val="left"/>
+      <w:pPr>
+        <w:ind w:left="1080" w:hanging="720"/>
+      </w:pPr>
+      <w:rPr>
+        <w:rFonts w:hint="default"/>
+      </w:rPr>
+    </w:lvl>
+    <w:lvl w:ilvl="1" w:tplc="08160019" w:tentative="1">
+      <w:start w:val="1"/>
+      <w:numFmt w:val="lowerLetter"/>
+      <w:lvlText w:val="%2."/>
+      <w:lvlJc w:val="left"/>
+      <w:pPr>
+        <w:ind w:left="1440" w:hanging="360"/>
+      </w:pPr>
+    </w:lvl>
+    <w:lvl w:ilvl="2" w:tplc="0816001B" w:tentative="1">
+      <w:start w:val="1"/>
+      <w:numFmt w:val="lowerRoman"/>
+      <w:lvlText w:val="%3."/>
+      <w:lvlJc w:val="right"/>
+      <w:pPr>
+        <w:ind w:left="2160" w:hanging="180"/>
+      </w:pPr>
+    </w:lvl>
+    <w:lvl w:ilvl="3" w:tplc="0816000F" w:tentative="1">
+      <w:start w:val="1"/>
+      <w:numFmt w:val="decimal"/>
+      <w:lvlText w:val="%4."/>
+      <w:lvlJc w:val="left"/>
+      <w:pPr>
+        <w:ind w:left="2880" w:hanging="360"/>
+      </w:pPr>
+    </w:lvl>
+    <w:lvl w:ilvl="4" w:tplc="08160019" w:tentative="1">
+      <w:start w:val="1"/>
+      <w:numFmt w:val="lowerLetter"/>
+      <w:lvlText w:val="%5."/>
+      <w:lvlJc w:val="left"/>
+      <w:pPr>
+        <w:ind w:left="3600" w:hanging="360"/>
+      </w:pPr>
+    </w:lvl>
+    <w:lvl w:ilvl="5" w:tplc="0816001B" w:tentative="1">
+      <w:start w:val="1"/>
+      <w:numFmt w:val="lowerRoman"/>
+      <w:lvlText w:val="%6."/>
+      <w:lvlJc w:val="right"/>
+      <w:pPr>
+        <w:ind w:left="4320" w:hanging="180"/>
+      </w:pPr>
+    </w:lvl>
+    <w:lvl w:ilvl="6" w:tplc="0816000F" w:tentative="1">
+      <w:start w:val="1"/>
+      <w:numFmt w:val="decimal"/>
+      <w:lvlText w:val="%7."/>
+      <w:lvlJc w:val="left"/>
+      <w:pPr>
+        <w:ind w:left="5040" w:hanging="360"/>
+      </w:pPr>
+    </w:lvl>
+    <w:lvl w:ilvl="7" w:tplc="08160019" w:tentative="1">
+      <w:start w:val="1"/>
+      <w:numFmt w:val="lowerLetter"/>
+      <w:lvlText w:val="%8."/>
+      <w:lvlJc w:val="left"/>
+      <w:pPr>
+        <w:ind w:left="5760" w:hanging="360"/>
+      </w:pPr>
+    </w:lvl>
+    <w:lvl w:ilvl="8" w:tplc="0816001B" w:tentative="1">
+      <w:start w:val="1"/>
+      <w:numFmt w:val="lowerRoman"/>
+      <w:lvlText w:val="%9."/>
+      <w:lvlJc w:val="right"/>
+      <w:pPr>
+        <w:ind w:left="6480" w:hanging="180"/>
+      </w:pPr>
+    </w:lvl>
+  </w:abstractNum>
+  <w:num w:numId="1" w16cid:durableId="1379624509">
+    <w:abstractNumId w:val="0"/>
+  </w:num>
+</w:numbering>
 </file>
 
 <file path=word/styles.xml><?xml version="1.0" encoding="utf-8"?>
@@ -881,6 +1420,17 @@
     <w:semiHidden/>
     <w:unhideWhenUsed/>
   </w:style>
+  <w:style w:type="paragraph" w:styleId="PargrafodaLista">
+    <w:name w:val="List Paragraph"/>
+    <w:basedOn w:val="Normal"/>
+    <w:uiPriority w:val="34"/>
+    <w:qFormat/>
+    <w:rsid w:val="007E1B25"/>
+    <w:pPr>
+      <w:ind w:left="720"/>
+      <w:contextualSpacing/>
+    </w:pPr>
+  </w:style>
 </w:styles>
 </file>
 

</xml_diff>